<commit_message>
Update 91907 Project Management Report.docx
</commit_message>
<xml_diff>
--- a/91907 Project Management Report.docx
+++ b/91907 Project Management Report.docx
@@ -1480,10 +1480,6 @@
           <w:p>
             <w:pPr>
               <w:cnfStyle w:val="100000000000" w:firstRow="1" w:lastRow="0" w:firstColumn="0" w:lastColumn="0" w:oddVBand="0" w:evenVBand="0" w:oddHBand="0" w:evenHBand="0" w:firstRowFirstColumn="0" w:firstRowLastColumn="0" w:lastRowFirstColumn="0" w:lastRowLastColumn="0"/>
-              <w:rPr>
-                <w:b w:val="0"/>
-                <w:bCs w:val="0"/>
-              </w:rPr>
             </w:pPr>
             <w:r>
               <w:t>After fighting, user gains exp towards their level, and some money to spend at shops</w:t>
@@ -1726,19 +1722,39 @@
           <w:p>
             <w:pPr>
               <w:cnfStyle w:val="000000000000" w:firstRow="0" w:lastRow="0" w:firstColumn="0" w:lastColumn="0" w:oddVBand="0" w:evenVBand="0" w:oddHBand="0" w:evenHBand="0" w:firstRowFirstColumn="0" w:firstRowLastColumn="0" w:lastRowFirstColumn="0" w:lastRowLastColumn="0"/>
-            </w:pPr>
-            <w:r>
+              <w:rPr>
+                <w:b/>
+                <w:bCs/>
+              </w:rPr>
+            </w:pPr>
+            <w:r>
+              <w:rPr>
+                <w:b/>
+                <w:bCs/>
+              </w:rPr>
               <w:t xml:space="preserve">There are question tiles, on questions taught so far, </w:t>
             </w:r>
             <w:r>
+              <w:rPr>
+                <w:b/>
+                <w:bCs/>
+              </w:rPr>
               <w:t xml:space="preserve">each tile asks 1 (2?) </w:t>
             </w:r>
             <w:proofErr w:type="gramStart"/>
             <w:r>
+              <w:rPr>
+                <w:b/>
+                <w:bCs/>
+              </w:rPr>
               <w:t>questions</w:t>
             </w:r>
             <w:proofErr w:type="gramEnd"/>
             <w:r>
+              <w:rPr>
+                <w:b/>
+                <w:bCs/>
+              </w:rPr>
               <w:t>, each question you get wrong counts against you, and you have to get below a certain number wrong to get to the next level (providing you don’t die)</w:t>
             </w:r>
           </w:p>
@@ -1763,8 +1779,16 @@
           <w:p>
             <w:pPr>
               <w:cnfStyle w:val="000000000000" w:firstRow="0" w:lastRow="0" w:firstColumn="0" w:lastColumn="0" w:oddVBand="0" w:evenVBand="0" w:oddHBand="0" w:evenHBand="0" w:firstRowFirstColumn="0" w:firstRowLastColumn="0" w:lastRowFirstColumn="0" w:lastRowLastColumn="0"/>
-            </w:pPr>
-            <w:r>
+              <w:rPr>
+                <w:b/>
+                <w:bCs/>
+              </w:rPr>
+            </w:pPr>
+            <w:r>
+              <w:rPr>
+                <w:b/>
+                <w:bCs/>
+              </w:rPr>
               <w:t xml:space="preserve">No end of level requirement, have quiz tiles (5 questions) and question tiles (1 question), when they die, they get a score based on how many questions they got right, and how many they got wrong. </w:t>
             </w:r>
           </w:p>
@@ -1784,7 +1808,6 @@
     <w:p/>
     <w:p/>
     <w:p/>
-    <w:p/>
     <w:p>
       <w:pPr>
         <w:rPr>
@@ -1794,16 +1817,12 @@
           <w:szCs w:val="26"/>
         </w:rPr>
       </w:pPr>
-      <w:r>
-        <w:br w:type="page"/>
-      </w:r>
     </w:p>
     <w:p>
       <w:pPr>
         <w:pStyle w:val="Heading2"/>
       </w:pPr>
       <w:r>
-        <w:lastRenderedPageBreak/>
         <w:t>Feedback</w:t>
       </w:r>
     </w:p>
@@ -2203,7 +2222,235 @@
         <w:t xml:space="preserve"> save money for other things. For the victory condition, I do like the idea of a quiz at the end of a level, as it seems reminiscent of a 'boss fight' or something like that, but something like Dicey Dungeons, where there isn't a boss fight at the end of each level, could also work.</w:t>
       </w:r>
     </w:p>
-    <w:p/>
+    <w:p>
+      <w:pPr>
+        <w:tabs>
+          <w:tab w:val="right" w:pos="10466"/>
+        </w:tabs>
+        <w:rPr>
+          <w:b/>
+          <w:bCs/>
+        </w:rPr>
+      </w:pPr>
+    </w:p>
+    <w:p>
+      <w:pPr>
+        <w:tabs>
+          <w:tab w:val="right" w:pos="10466"/>
+        </w:tabs>
+      </w:pPr>
+      <w:r>
+        <w:rPr>
+          <w:b/>
+          <w:bCs/>
+        </w:rPr>
+        <w:t>Component trialled</w:t>
+      </w:r>
+      <w:r>
+        <w:tab/>
+        <w:t>1 &amp; 2</w:t>
+      </w:r>
+    </w:p>
+    <w:p>
+      <w:pPr>
+        <w:tabs>
+          <w:tab w:val="right" w:pos="5103"/>
+          <w:tab w:val="left" w:pos="5387"/>
+          <w:tab w:val="right" w:pos="10466"/>
+        </w:tabs>
+      </w:pPr>
+      <w:r>
+        <w:rPr>
+          <w:b/>
+          <w:bCs/>
+        </w:rPr>
+        <w:t>Feedback giver</w:t>
+      </w:r>
+      <w:r>
+        <w:tab/>
+      </w:r>
+      <w:r>
+        <w:t>James Richards</w:t>
+      </w:r>
+      <w:r>
+        <w:tab/>
+      </w:r>
+      <w:r>
+        <w:rPr>
+          <w:b/>
+          <w:bCs/>
+        </w:rPr>
+        <w:t>Date trialled</w:t>
+      </w:r>
+      <w:r>
+        <w:tab/>
+      </w:r>
+      <w:r>
+        <w:t>5/08</w:t>
+      </w:r>
+      <w:r>
+        <w:t>/2022</w:t>
+      </w:r>
+    </w:p>
+    <w:p>
+      <w:pPr>
+        <w:tabs>
+          <w:tab w:val="right" w:pos="5103"/>
+          <w:tab w:val="left" w:pos="5387"/>
+          <w:tab w:val="right" w:pos="10466"/>
+        </w:tabs>
+      </w:pPr>
+      <w:r>
+        <w:t xml:space="preserve">For component one, </w:t>
+      </w:r>
+      <w:r>
+        <w:t>op</w:t>
+      </w:r>
+      <w:r>
+        <w:t>tion one</w:t>
+      </w:r>
+      <w:r>
+        <w:t xml:space="preserve"> is </w:t>
+      </w:r>
+      <w:proofErr w:type="gramStart"/>
+      <w:r>
+        <w:t>better</w:t>
+      </w:r>
+      <w:r>
+        <w:t xml:space="preserve"> ,</w:t>
+      </w:r>
+      <w:proofErr w:type="gramEnd"/>
+      <w:r>
+        <w:t xml:space="preserve"> but they should get fun fact upon </w:t>
+      </w:r>
+      <w:r>
+        <w:t>going down a level (loading screen?)</w:t>
+      </w:r>
+    </w:p>
+    <w:p>
+      <w:pPr>
+        <w:tabs>
+          <w:tab w:val="right" w:pos="5103"/>
+          <w:tab w:val="left" w:pos="5387"/>
+          <w:tab w:val="right" w:pos="10466"/>
+        </w:tabs>
+      </w:pPr>
+      <w:r>
+        <w:lastRenderedPageBreak/>
+        <w:t xml:space="preserve">For component two, </w:t>
+      </w:r>
+      <w:r>
+        <w:t>option one</w:t>
+      </w:r>
+      <w:r>
+        <w:t xml:space="preserve"> is better</w:t>
+      </w:r>
+      <w:r>
+        <w:t xml:space="preserve">, but also have question tiles that don't count towards a score, but provide an advantage if they get it right, and a </w:t>
+      </w:r>
+      <w:r>
+        <w:t>disadvantage</w:t>
+      </w:r>
+      <w:r>
+        <w:t xml:space="preserve"> if they get it wrong</w:t>
+      </w:r>
+    </w:p>
+    <w:p>
+      <w:pPr>
+        <w:tabs>
+          <w:tab w:val="right" w:pos="5103"/>
+          <w:tab w:val="left" w:pos="5387"/>
+          <w:tab w:val="right" w:pos="10466"/>
+        </w:tabs>
+      </w:pPr>
+    </w:p>
+    <w:p>
+      <w:pPr>
+        <w:tabs>
+          <w:tab w:val="right" w:pos="10466"/>
+        </w:tabs>
+      </w:pPr>
+      <w:r>
+        <w:rPr>
+          <w:b/>
+          <w:bCs/>
+        </w:rPr>
+        <w:t>Component trialled</w:t>
+      </w:r>
+      <w:r>
+        <w:tab/>
+        <w:t>1 &amp; 2</w:t>
+      </w:r>
+    </w:p>
+    <w:p>
+      <w:pPr>
+        <w:tabs>
+          <w:tab w:val="right" w:pos="5103"/>
+          <w:tab w:val="left" w:pos="5387"/>
+          <w:tab w:val="right" w:pos="10466"/>
+        </w:tabs>
+      </w:pPr>
+      <w:r>
+        <w:rPr>
+          <w:b/>
+          <w:bCs/>
+        </w:rPr>
+        <w:t>Feedback giver</w:t>
+      </w:r>
+      <w:r>
+        <w:tab/>
+      </w:r>
+      <w:r>
+        <w:t>Alan Teesdale</w:t>
+      </w:r>
+      <w:r>
+        <w:tab/>
+      </w:r>
+      <w:r>
+        <w:rPr>
+          <w:b/>
+          <w:bCs/>
+        </w:rPr>
+        <w:t>Date trialled</w:t>
+      </w:r>
+      <w:r>
+        <w:tab/>
+        <w:t>5/08/2022</w:t>
+      </w:r>
+    </w:p>
+    <w:p>
+      <w:pPr>
+        <w:tabs>
+          <w:tab w:val="right" w:pos="5103"/>
+          <w:tab w:val="left" w:pos="5387"/>
+          <w:tab w:val="right" w:pos="10466"/>
+        </w:tabs>
+      </w:pPr>
+      <w:r>
+        <w:t>comp1 option 1, although I would imagine combat would be them quizzing you, and you take damage when you lose and deal damage when you get it correct</w:t>
+      </w:r>
+    </w:p>
+    <w:p>
+      <w:pPr>
+        <w:tabs>
+          <w:tab w:val="right" w:pos="5103"/>
+          <w:tab w:val="left" w:pos="5387"/>
+          <w:tab w:val="right" w:pos="10466"/>
+        </w:tabs>
+      </w:pPr>
+      <w:r>
+        <w:t>comp2 option 4 where you fight a boss that asks more difficult questions/pulls from the questions you got wrong</w:t>
+      </w:r>
+    </w:p>
+    <w:p>
+      <w:pPr>
+        <w:tabs>
+          <w:tab w:val="right" w:pos="5103"/>
+          <w:tab w:val="left" w:pos="5387"/>
+          <w:tab w:val="right" w:pos="10466"/>
+        </w:tabs>
+      </w:pPr>
+    </w:p>
     <w:p>
       <w:pPr>
         <w:pStyle w:val="Question"/>
@@ -2226,25 +2473,18 @@
         <w:pStyle w:val="ListParagraph"/>
         <w:numPr>
           <w:ilvl w:val="0"/>
-          <w:numId w:val="6"/>
+          <w:numId w:val="16"/>
         </w:numPr>
-        <w:rPr>
-          <w:i/>
-          <w:iCs/>
-        </w:rPr>
-      </w:pPr>
-      <w:r>
-        <w:rPr>
-          <w:i/>
-          <w:iCs/>
-        </w:rPr>
+        <w:tabs>
+          <w:tab w:val="right" w:pos="5103"/>
+          <w:tab w:val="left" w:pos="5387"/>
+          <w:tab w:val="right" w:pos="10466"/>
+        </w:tabs>
+      </w:pPr>
+      <w:r>
         <w:t>whether or not you will choose the most highly rated option</w:t>
       </w:r>
       <w:r>
-        <w:rPr>
-          <w:i/>
-          <w:iCs/>
-        </w:rPr>
         <w:t>, and why</w:t>
       </w:r>
     </w:p>
@@ -2253,18 +2493,15 @@
         <w:pStyle w:val="ListParagraph"/>
         <w:numPr>
           <w:ilvl w:val="0"/>
-          <w:numId w:val="6"/>
+          <w:numId w:val="16"/>
         </w:numPr>
-        <w:rPr>
-          <w:i/>
-          <w:iCs/>
-        </w:rPr>
-      </w:pPr>
-      <w:r>
-        <w:rPr>
-          <w:i/>
-          <w:iCs/>
-        </w:rPr>
+        <w:tabs>
+          <w:tab w:val="right" w:pos="5103"/>
+          <w:tab w:val="left" w:pos="5387"/>
+          <w:tab w:val="right" w:pos="10466"/>
+        </w:tabs>
+      </w:pPr>
+      <w:r>
         <w:t>what changes you will incorporate, and why</w:t>
       </w:r>
     </w:p>
@@ -2273,39 +2510,228 @@
         <w:pStyle w:val="ListParagraph"/>
         <w:numPr>
           <w:ilvl w:val="0"/>
-          <w:numId w:val="6"/>
+          <w:numId w:val="16"/>
         </w:numPr>
-        <w:rPr>
-          <w:i/>
-          <w:iCs/>
-        </w:rPr>
-      </w:pPr>
-      <w:r>
-        <w:rPr>
-          <w:i/>
-          <w:iCs/>
-        </w:rPr>
-        <w:t xml:space="preserve">what suggestions you will </w:t>
-      </w:r>
-      <w:r>
+        <w:tabs>
+          <w:tab w:val="right" w:pos="5103"/>
+          <w:tab w:val="left" w:pos="5387"/>
+          <w:tab w:val="right" w:pos="10466"/>
+        </w:tabs>
+      </w:pPr>
+      <w:r>
+        <w:t>what suggestions you will not incorporate, and why</w:t>
+      </w:r>
+    </w:p>
+    <w:p>
+      <w:pPr>
+        <w:tabs>
+          <w:tab w:val="right" w:pos="5103"/>
+          <w:tab w:val="left" w:pos="5387"/>
+          <w:tab w:val="right" w:pos="10466"/>
+        </w:tabs>
+      </w:pPr>
+    </w:p>
+    <w:p>
+      <w:pPr>
+        <w:tabs>
+          <w:tab w:val="right" w:pos="5103"/>
+          <w:tab w:val="left" w:pos="5387"/>
+          <w:tab w:val="right" w:pos="10466"/>
+        </w:tabs>
         <w:rPr>
           <w:b/>
           <w:bCs/>
-          <w:i/>
-          <w:iCs/>
-        </w:rPr>
-        <w:t>not</w:t>
-      </w:r>
-      <w:r>
-        <w:rPr>
-          <w:i/>
-          <w:iCs/>
-        </w:rPr>
-        <w:t xml:space="preserve"> incorporate, and why</w:t>
-      </w:r>
-    </w:p>
-    <w:p>
-      <w:pPr>
+          <w:u w:val="single"/>
+        </w:rPr>
+      </w:pPr>
+      <w:r>
+        <w:rPr>
+          <w:b/>
+          <w:bCs/>
+          <w:u w:val="single"/>
+        </w:rPr>
+        <w:t>Component One:</w:t>
+      </w:r>
+    </w:p>
+    <w:p>
+      <w:pPr>
+        <w:tabs>
+          <w:tab w:val="right" w:pos="5103"/>
+          <w:tab w:val="left" w:pos="5387"/>
+          <w:tab w:val="right" w:pos="10466"/>
+        </w:tabs>
+      </w:pPr>
+      <w:r>
+        <w:t>Option</w:t>
+      </w:r>
+      <w:r>
+        <w:t xml:space="preserve"> one is the most highly rated option, with 4/5 people saying that this is the option that they prefer, so this is the option that I will implement into the program.</w:t>
+      </w:r>
+      <w:r>
+        <w:t xml:space="preserve"> I will add extra changes based on the feedback from Ryan Gordon, these </w:t>
+      </w:r>
+      <w:proofErr w:type="gramStart"/>
+      <w:r>
+        <w:t>include,</w:t>
+      </w:r>
+      <w:proofErr w:type="gramEnd"/>
+      <w:r>
+        <w:t xml:space="preserve"> the option to choose whether they want an answer or coins</w:t>
+      </w:r>
+      <w:r>
+        <w:t xml:space="preserve"> as a reward for fighting (they will always get exp), and as before, shops will be </w:t>
+      </w:r>
+      <w:r>
+        <w:t>guaranteed</w:t>
+      </w:r>
+      <w:r>
+        <w:t xml:space="preserve"> prizes, such as stat boosts and answers, but treasure chests will be mystery boxes (like in option two). I will also add trap tiles that will be invisible, I will add these because I agree with the statements the Ryan has made, and these changes do not go against any of the other feedback I have received for this component. I will </w:t>
+      </w:r>
+      <w:r>
+        <w:t>hold off on James’ idea of them getting a fun fact upon finishing a level</w:t>
+      </w:r>
+      <w:r>
+        <w:t xml:space="preserve"> because I do not know yet whether it will make the game too easy, though if getting answers becomes too hard, I will probably implement this.</w:t>
+      </w:r>
+    </w:p>
+    <w:p>
+      <w:pPr>
+        <w:tabs>
+          <w:tab w:val="right" w:pos="5103"/>
+          <w:tab w:val="left" w:pos="5387"/>
+          <w:tab w:val="right" w:pos="10466"/>
+        </w:tabs>
+      </w:pPr>
+    </w:p>
+    <w:p>
+      <w:pPr>
+        <w:tabs>
+          <w:tab w:val="right" w:pos="5103"/>
+          <w:tab w:val="left" w:pos="5387"/>
+          <w:tab w:val="right" w:pos="10466"/>
+        </w:tabs>
+        <w:rPr>
+          <w:b/>
+          <w:bCs/>
+          <w:u w:val="single"/>
+        </w:rPr>
+      </w:pPr>
+      <w:r>
+        <w:rPr>
+          <w:b/>
+          <w:bCs/>
+          <w:u w:val="single"/>
+        </w:rPr>
+        <w:t>Component Two</w:t>
+      </w:r>
+      <w:r>
+        <w:rPr>
+          <w:b/>
+          <w:bCs/>
+          <w:u w:val="single"/>
+        </w:rPr>
+        <w:t>:</w:t>
+      </w:r>
+    </w:p>
+    <w:p>
+      <w:pPr>
+        <w:tabs>
+          <w:tab w:val="right" w:pos="5103"/>
+          <w:tab w:val="left" w:pos="5387"/>
+          <w:tab w:val="right" w:pos="10466"/>
+        </w:tabs>
+      </w:pPr>
+      <w:r>
+        <w:t xml:space="preserve">I will combine </w:t>
+      </w:r>
+      <w:proofErr w:type="gramStart"/>
+      <w:r>
+        <w:t>all of</w:t>
+      </w:r>
+      <w:proofErr w:type="gramEnd"/>
+      <w:r>
+        <w:t xml:space="preserve"> my feedback together for this one</w:t>
+      </w:r>
+      <w:r>
+        <w:t>, and not choose a single option that I provided, this is because of the difference</w:t>
+      </w:r>
+      <w:r>
+        <w:t>s between the pieces of feedback that I have received</w:t>
+      </w:r>
+      <w:r>
+        <w:t xml:space="preserve">. I will have an end of level quiz, </w:t>
+      </w:r>
+      <w:r>
+        <w:t>that will have questions, the answers of which have been available at some point during the players run</w:t>
+      </w:r>
+      <w:r>
+        <w:t xml:space="preserve">, each incorrect answer will deplete the user’s health, and running out of health will end the run. I </w:t>
+      </w:r>
+      <w:r>
+        <w:t>will</w:t>
+      </w:r>
+      <w:r>
+        <w:t xml:space="preserve"> also</w:t>
+      </w:r>
+      <w:r>
+        <w:t xml:space="preserve"> have question tiles</w:t>
+      </w:r>
+      <w:r>
+        <w:t xml:space="preserve"> that will have questions that may or may not have been provided answers yet, answering these will get you an advantage if you get it right, or disadvantage if you get it wrong.</w:t>
+      </w:r>
+      <w:r>
+        <w:t xml:space="preserve"> I can give the </w:t>
+      </w:r>
+      <w:r>
+        <w:t>scenario</w:t>
+      </w:r>
+      <w:r>
+        <w:t xml:space="preserve"> of the quiz in the form of a boss fight, as it really makes no difference to the gameplay, just makes it slightly more gamey.</w:t>
+      </w:r>
+    </w:p>
+    <w:p>
+      <w:pPr>
+        <w:tabs>
+          <w:tab w:val="right" w:pos="5103"/>
+          <w:tab w:val="left" w:pos="5387"/>
+          <w:tab w:val="right" w:pos="10466"/>
+        </w:tabs>
+      </w:pPr>
+    </w:p>
+    <w:p>
+      <w:pPr>
+        <w:tabs>
+          <w:tab w:val="right" w:pos="5103"/>
+          <w:tab w:val="left" w:pos="5387"/>
+          <w:tab w:val="right" w:pos="10466"/>
+        </w:tabs>
+      </w:pPr>
+    </w:p>
+    <w:p>
+      <w:pPr>
+        <w:tabs>
+          <w:tab w:val="right" w:pos="5103"/>
+          <w:tab w:val="left" w:pos="5387"/>
+          <w:tab w:val="right" w:pos="10466"/>
+        </w:tabs>
+      </w:pPr>
+    </w:p>
+    <w:p>
+      <w:pPr>
+        <w:tabs>
+          <w:tab w:val="right" w:pos="5103"/>
+          <w:tab w:val="left" w:pos="5387"/>
+          <w:tab w:val="right" w:pos="10466"/>
+        </w:tabs>
+      </w:pPr>
+    </w:p>
+    <w:p>
+      <w:pPr>
+        <w:tabs>
+          <w:tab w:val="right" w:pos="5103"/>
+          <w:tab w:val="left" w:pos="5387"/>
+          <w:tab w:val="right" w:pos="10466"/>
+        </w:tabs>
         <w:sectPr>
           <w:headerReference w:type="default" r:id="rId17"/>
           <w:footerReference w:type="default" r:id="rId18"/>
@@ -2316,9 +2742,6 @@
           <w:docGrid w:linePitch="360"/>
         </w:sectPr>
       </w:pPr>
-      <w:r>
-        <w:t>Type here</w:t>
-      </w:r>
     </w:p>
     <w:p>
       <w:pPr>
@@ -10772,6 +11195,118 @@
 <file path=word/numbering.xml><?xml version="1.0" encoding="utf-8"?>
 <w:numbering xmlns:wpc="http://schemas.microsoft.com/office/word/2010/wordprocessingCanvas" xmlns:cx="http://schemas.microsoft.com/office/drawing/2014/chartex" xmlns:cx1="http://schemas.microsoft.com/office/drawing/2015/9/8/chartex" xmlns:cx2="http://schemas.microsoft.com/office/drawing/2015/10/21/chartex" xmlns:cx3="http://schemas.microsoft.com/office/drawing/2016/5/9/chartex" xmlns:cx4="http://schemas.microsoft.com/office/drawing/2016/5/10/chartex" xmlns:cx5="http://schemas.microsoft.com/office/drawing/2016/5/11/chartex" xmlns:cx6="http://schemas.microsoft.com/office/drawing/2016/5/12/chartex" xmlns:cx7="http://schemas.microsoft.com/office/drawing/2016/5/13/chartex" xmlns:cx8="http://schemas.microsoft.com/office/drawing/2016/5/14/chartex" xmlns:mc="http://schemas.openxmlformats.org/markup-compatibility/2006" xmlns:aink="http://schemas.microsoft.com/office/drawing/2016/ink" xmlns:am3d="http://schemas.microsoft.com/office/drawing/2017/model3d" xmlns:o="urn:schemas-microsoft-com:office:office" xmlns:oel="http://schemas.microsoft.com/office/2019/extlst" xmlns:r="http://schemas.openxmlformats.org/officeDocument/2006/relationships" xmlns:m="http://schemas.openxmlformats.org/officeDocument/2006/math" xmlns:v="urn:schemas-microsoft-com:vml" xmlns:wp14="http://schemas.microsoft.com/office/word/2010/wordprocessingDrawing" xmlns:wp="http://schemas.openxmlformats.org/drawingml/2006/wordprocessingDrawing" xmlns:w10="urn:schemas-microsoft-com:office:word" xmlns:w="http://schemas.openxmlformats.org/wordprocessingml/2006/main" xmlns:w14="http://schemas.microsoft.com/office/word/2010/wordml" xmlns:w15="http://schemas.microsoft.com/office/word/2012/wordml" xmlns:w16cex="http://schemas.microsoft.com/office/word/2018/wordml/cex" xmlns:w16cid="http://schemas.microsoft.com/office/word/2016/wordml/cid" xmlns:w16="http://schemas.microsoft.com/office/word/2018/wordml" xmlns:w16sdtdh="http://schemas.microsoft.com/office/word/2020/wordml/sdtdatahash" xmlns:w16se="http://schemas.microsoft.com/office/word/2015/wordml/symex" xmlns:wpg="http://schemas.microsoft.com/office/word/2010/wordprocessingGroup" xmlns:wpi="http://schemas.microsoft.com/office/word/2010/wordprocessingInk" xmlns:wne="http://schemas.microsoft.com/office/word/2006/wordml" xmlns:wps="http://schemas.microsoft.com/office/word/2010/wordprocessingShape" mc:Ignorable="w14 w15 w16se w16cid w16 w16cex w16sdtdh wp14">
   <w:abstractNum w:abstractNumId="0" w15:restartNumberingAfterBreak="0">
+    <w:nsid w:val="041546EC"/>
+    <w:multiLevelType w:val="hybridMultilevel"/>
+    <w:tmpl w:val="DC30D7B6"/>
+    <w:lvl w:ilvl="0" w:tplc="0D78F77C">
+      <w:numFmt w:val="bullet"/>
+      <w:lvlText w:val="-"/>
+      <w:lvlJc w:val="left"/>
+      <w:pPr>
+        <w:ind w:left="720" w:hanging="360"/>
+      </w:pPr>
+      <w:rPr>
+        <w:rFonts w:ascii="Calibri" w:eastAsiaTheme="minorEastAsia" w:hAnsi="Calibri" w:cs="Calibri" w:hint="default"/>
+      </w:rPr>
+    </w:lvl>
+    <w:lvl w:ilvl="1" w:tplc="14090003" w:tentative="1">
+      <w:start w:val="1"/>
+      <w:numFmt w:val="bullet"/>
+      <w:lvlText w:val="o"/>
+      <w:lvlJc w:val="left"/>
+      <w:pPr>
+        <w:ind w:left="1440" w:hanging="360"/>
+      </w:pPr>
+      <w:rPr>
+        <w:rFonts w:ascii="Courier New" w:hAnsi="Courier New" w:cs="Courier New" w:hint="default"/>
+      </w:rPr>
+    </w:lvl>
+    <w:lvl w:ilvl="2" w:tplc="14090005" w:tentative="1">
+      <w:start w:val="1"/>
+      <w:numFmt w:val="bullet"/>
+      <w:lvlText w:val=""/>
+      <w:lvlJc w:val="left"/>
+      <w:pPr>
+        <w:ind w:left="2160" w:hanging="360"/>
+      </w:pPr>
+      <w:rPr>
+        <w:rFonts w:ascii="Wingdings" w:hAnsi="Wingdings" w:hint="default"/>
+      </w:rPr>
+    </w:lvl>
+    <w:lvl w:ilvl="3" w:tplc="14090001" w:tentative="1">
+      <w:start w:val="1"/>
+      <w:numFmt w:val="bullet"/>
+      <w:lvlText w:val=""/>
+      <w:lvlJc w:val="left"/>
+      <w:pPr>
+        <w:ind w:left="2880" w:hanging="360"/>
+      </w:pPr>
+      <w:rPr>
+        <w:rFonts w:ascii="Symbol" w:hAnsi="Symbol" w:hint="default"/>
+      </w:rPr>
+    </w:lvl>
+    <w:lvl w:ilvl="4" w:tplc="14090003" w:tentative="1">
+      <w:start w:val="1"/>
+      <w:numFmt w:val="bullet"/>
+      <w:lvlText w:val="o"/>
+      <w:lvlJc w:val="left"/>
+      <w:pPr>
+        <w:ind w:left="3600" w:hanging="360"/>
+      </w:pPr>
+      <w:rPr>
+        <w:rFonts w:ascii="Courier New" w:hAnsi="Courier New" w:cs="Courier New" w:hint="default"/>
+      </w:rPr>
+    </w:lvl>
+    <w:lvl w:ilvl="5" w:tplc="14090005" w:tentative="1">
+      <w:start w:val="1"/>
+      <w:numFmt w:val="bullet"/>
+      <w:lvlText w:val=""/>
+      <w:lvlJc w:val="left"/>
+      <w:pPr>
+        <w:ind w:left="4320" w:hanging="360"/>
+      </w:pPr>
+      <w:rPr>
+        <w:rFonts w:ascii="Wingdings" w:hAnsi="Wingdings" w:hint="default"/>
+      </w:rPr>
+    </w:lvl>
+    <w:lvl w:ilvl="6" w:tplc="14090001" w:tentative="1">
+      <w:start w:val="1"/>
+      <w:numFmt w:val="bullet"/>
+      <w:lvlText w:val=""/>
+      <w:lvlJc w:val="left"/>
+      <w:pPr>
+        <w:ind w:left="5040" w:hanging="360"/>
+      </w:pPr>
+      <w:rPr>
+        <w:rFonts w:ascii="Symbol" w:hAnsi="Symbol" w:hint="default"/>
+      </w:rPr>
+    </w:lvl>
+    <w:lvl w:ilvl="7" w:tplc="14090003" w:tentative="1">
+      <w:start w:val="1"/>
+      <w:numFmt w:val="bullet"/>
+      <w:lvlText w:val="o"/>
+      <w:lvlJc w:val="left"/>
+      <w:pPr>
+        <w:ind w:left="5760" w:hanging="360"/>
+      </w:pPr>
+      <w:rPr>
+        <w:rFonts w:ascii="Courier New" w:hAnsi="Courier New" w:cs="Courier New" w:hint="default"/>
+      </w:rPr>
+    </w:lvl>
+    <w:lvl w:ilvl="8" w:tplc="14090005" w:tentative="1">
+      <w:start w:val="1"/>
+      <w:numFmt w:val="bullet"/>
+      <w:lvlText w:val=""/>
+      <w:lvlJc w:val="left"/>
+      <w:pPr>
+        <w:ind w:left="6480" w:hanging="360"/>
+      </w:pPr>
+      <w:rPr>
+        <w:rFonts w:ascii="Wingdings" w:hAnsi="Wingdings" w:hint="default"/>
+      </w:rPr>
+    </w:lvl>
+  </w:abstractNum>
+  <w:abstractNum w:abstractNumId="1" w15:restartNumberingAfterBreak="0">
     <w:nsid w:val="14216906"/>
     <w:multiLevelType w:val="hybridMultilevel"/>
     <w:tmpl w:val="5A12F7F8"/>
@@ -10885,7 +11420,7 @@
       </w:rPr>
     </w:lvl>
   </w:abstractNum>
-  <w:abstractNum w:abstractNumId="1" w15:restartNumberingAfterBreak="0">
+  <w:abstractNum w:abstractNumId="2" w15:restartNumberingAfterBreak="0">
     <w:nsid w:val="287A1666"/>
     <w:multiLevelType w:val="hybridMultilevel"/>
     <w:tmpl w:val="D21AA5C0"/>
@@ -10998,7 +11533,119 @@
       </w:rPr>
     </w:lvl>
   </w:abstractNum>
-  <w:abstractNum w:abstractNumId="2" w15:restartNumberingAfterBreak="0">
+  <w:abstractNum w:abstractNumId="3" w15:restartNumberingAfterBreak="0">
+    <w:nsid w:val="2C0214E7"/>
+    <w:multiLevelType w:val="hybridMultilevel"/>
+    <w:tmpl w:val="2824446C"/>
+    <w:lvl w:ilvl="0" w:tplc="10EA4854">
+      <w:numFmt w:val="bullet"/>
+      <w:lvlText w:val="-"/>
+      <w:lvlJc w:val="left"/>
+      <w:pPr>
+        <w:ind w:left="720" w:hanging="360"/>
+      </w:pPr>
+      <w:rPr>
+        <w:rFonts w:ascii="Calibri" w:eastAsiaTheme="minorEastAsia" w:hAnsi="Calibri" w:cs="Calibri" w:hint="default"/>
+      </w:rPr>
+    </w:lvl>
+    <w:lvl w:ilvl="1" w:tplc="14090003" w:tentative="1">
+      <w:start w:val="1"/>
+      <w:numFmt w:val="bullet"/>
+      <w:lvlText w:val="o"/>
+      <w:lvlJc w:val="left"/>
+      <w:pPr>
+        <w:ind w:left="1440" w:hanging="360"/>
+      </w:pPr>
+      <w:rPr>
+        <w:rFonts w:ascii="Courier New" w:hAnsi="Courier New" w:cs="Courier New" w:hint="default"/>
+      </w:rPr>
+    </w:lvl>
+    <w:lvl w:ilvl="2" w:tplc="14090005" w:tentative="1">
+      <w:start w:val="1"/>
+      <w:numFmt w:val="bullet"/>
+      <w:lvlText w:val=""/>
+      <w:lvlJc w:val="left"/>
+      <w:pPr>
+        <w:ind w:left="2160" w:hanging="360"/>
+      </w:pPr>
+      <w:rPr>
+        <w:rFonts w:ascii="Wingdings" w:hAnsi="Wingdings" w:hint="default"/>
+      </w:rPr>
+    </w:lvl>
+    <w:lvl w:ilvl="3" w:tplc="14090001" w:tentative="1">
+      <w:start w:val="1"/>
+      <w:numFmt w:val="bullet"/>
+      <w:lvlText w:val=""/>
+      <w:lvlJc w:val="left"/>
+      <w:pPr>
+        <w:ind w:left="2880" w:hanging="360"/>
+      </w:pPr>
+      <w:rPr>
+        <w:rFonts w:ascii="Symbol" w:hAnsi="Symbol" w:hint="default"/>
+      </w:rPr>
+    </w:lvl>
+    <w:lvl w:ilvl="4" w:tplc="14090003" w:tentative="1">
+      <w:start w:val="1"/>
+      <w:numFmt w:val="bullet"/>
+      <w:lvlText w:val="o"/>
+      <w:lvlJc w:val="left"/>
+      <w:pPr>
+        <w:ind w:left="3600" w:hanging="360"/>
+      </w:pPr>
+      <w:rPr>
+        <w:rFonts w:ascii="Courier New" w:hAnsi="Courier New" w:cs="Courier New" w:hint="default"/>
+      </w:rPr>
+    </w:lvl>
+    <w:lvl w:ilvl="5" w:tplc="14090005" w:tentative="1">
+      <w:start w:val="1"/>
+      <w:numFmt w:val="bullet"/>
+      <w:lvlText w:val=""/>
+      <w:lvlJc w:val="left"/>
+      <w:pPr>
+        <w:ind w:left="4320" w:hanging="360"/>
+      </w:pPr>
+      <w:rPr>
+        <w:rFonts w:ascii="Wingdings" w:hAnsi="Wingdings" w:hint="default"/>
+      </w:rPr>
+    </w:lvl>
+    <w:lvl w:ilvl="6" w:tplc="14090001" w:tentative="1">
+      <w:start w:val="1"/>
+      <w:numFmt w:val="bullet"/>
+      <w:lvlText w:val=""/>
+      <w:lvlJc w:val="left"/>
+      <w:pPr>
+        <w:ind w:left="5040" w:hanging="360"/>
+      </w:pPr>
+      <w:rPr>
+        <w:rFonts w:ascii="Symbol" w:hAnsi="Symbol" w:hint="default"/>
+      </w:rPr>
+    </w:lvl>
+    <w:lvl w:ilvl="7" w:tplc="14090003" w:tentative="1">
+      <w:start w:val="1"/>
+      <w:numFmt w:val="bullet"/>
+      <w:lvlText w:val="o"/>
+      <w:lvlJc w:val="left"/>
+      <w:pPr>
+        <w:ind w:left="5760" w:hanging="360"/>
+      </w:pPr>
+      <w:rPr>
+        <w:rFonts w:ascii="Courier New" w:hAnsi="Courier New" w:cs="Courier New" w:hint="default"/>
+      </w:rPr>
+    </w:lvl>
+    <w:lvl w:ilvl="8" w:tplc="14090005" w:tentative="1">
+      <w:start w:val="1"/>
+      <w:numFmt w:val="bullet"/>
+      <w:lvlText w:val=""/>
+      <w:lvlJc w:val="left"/>
+      <w:pPr>
+        <w:ind w:left="6480" w:hanging="360"/>
+      </w:pPr>
+      <w:rPr>
+        <w:rFonts w:ascii="Wingdings" w:hAnsi="Wingdings" w:hint="default"/>
+      </w:rPr>
+    </w:lvl>
+  </w:abstractNum>
+  <w:abstractNum w:abstractNumId="4" w15:restartNumberingAfterBreak="0">
     <w:nsid w:val="32F34B18"/>
     <w:multiLevelType w:val="hybridMultilevel"/>
     <w:tmpl w:val="47E8E416"/>
@@ -11111,7 +11758,7 @@
       </w:rPr>
     </w:lvl>
   </w:abstractNum>
-  <w:abstractNum w:abstractNumId="3" w15:restartNumberingAfterBreak="0">
+  <w:abstractNum w:abstractNumId="5" w15:restartNumberingAfterBreak="0">
     <w:nsid w:val="3CA37F30"/>
     <w:multiLevelType w:val="hybridMultilevel"/>
     <w:tmpl w:val="40300358"/>
@@ -11223,7 +11870,7 @@
       </w:rPr>
     </w:lvl>
   </w:abstractNum>
-  <w:abstractNum w:abstractNumId="4" w15:restartNumberingAfterBreak="0">
+  <w:abstractNum w:abstractNumId="6" w15:restartNumberingAfterBreak="0">
     <w:nsid w:val="47C4663D"/>
     <w:multiLevelType w:val="hybridMultilevel"/>
     <w:tmpl w:val="6BD427AE"/>
@@ -11336,7 +11983,119 @@
       </w:rPr>
     </w:lvl>
   </w:abstractNum>
-  <w:abstractNum w:abstractNumId="5" w15:restartNumberingAfterBreak="0">
+  <w:abstractNum w:abstractNumId="7" w15:restartNumberingAfterBreak="0">
+    <w:nsid w:val="499050D1"/>
+    <w:multiLevelType w:val="hybridMultilevel"/>
+    <w:tmpl w:val="27589E6A"/>
+    <w:lvl w:ilvl="0" w:tplc="D1E86DC2">
+      <w:numFmt w:val="bullet"/>
+      <w:lvlText w:val="-"/>
+      <w:lvlJc w:val="left"/>
+      <w:pPr>
+        <w:ind w:left="720" w:hanging="360"/>
+      </w:pPr>
+      <w:rPr>
+        <w:rFonts w:ascii="Calibri" w:eastAsiaTheme="minorEastAsia" w:hAnsi="Calibri" w:cs="Calibri" w:hint="default"/>
+      </w:rPr>
+    </w:lvl>
+    <w:lvl w:ilvl="1" w:tplc="14090003" w:tentative="1">
+      <w:start w:val="1"/>
+      <w:numFmt w:val="bullet"/>
+      <w:lvlText w:val="o"/>
+      <w:lvlJc w:val="left"/>
+      <w:pPr>
+        <w:ind w:left="1440" w:hanging="360"/>
+      </w:pPr>
+      <w:rPr>
+        <w:rFonts w:ascii="Courier New" w:hAnsi="Courier New" w:cs="Courier New" w:hint="default"/>
+      </w:rPr>
+    </w:lvl>
+    <w:lvl w:ilvl="2" w:tplc="14090005" w:tentative="1">
+      <w:start w:val="1"/>
+      <w:numFmt w:val="bullet"/>
+      <w:lvlText w:val=""/>
+      <w:lvlJc w:val="left"/>
+      <w:pPr>
+        <w:ind w:left="2160" w:hanging="360"/>
+      </w:pPr>
+      <w:rPr>
+        <w:rFonts w:ascii="Wingdings" w:hAnsi="Wingdings" w:hint="default"/>
+      </w:rPr>
+    </w:lvl>
+    <w:lvl w:ilvl="3" w:tplc="14090001" w:tentative="1">
+      <w:start w:val="1"/>
+      <w:numFmt w:val="bullet"/>
+      <w:lvlText w:val=""/>
+      <w:lvlJc w:val="left"/>
+      <w:pPr>
+        <w:ind w:left="2880" w:hanging="360"/>
+      </w:pPr>
+      <w:rPr>
+        <w:rFonts w:ascii="Symbol" w:hAnsi="Symbol" w:hint="default"/>
+      </w:rPr>
+    </w:lvl>
+    <w:lvl w:ilvl="4" w:tplc="14090003" w:tentative="1">
+      <w:start w:val="1"/>
+      <w:numFmt w:val="bullet"/>
+      <w:lvlText w:val="o"/>
+      <w:lvlJc w:val="left"/>
+      <w:pPr>
+        <w:ind w:left="3600" w:hanging="360"/>
+      </w:pPr>
+      <w:rPr>
+        <w:rFonts w:ascii="Courier New" w:hAnsi="Courier New" w:cs="Courier New" w:hint="default"/>
+      </w:rPr>
+    </w:lvl>
+    <w:lvl w:ilvl="5" w:tplc="14090005" w:tentative="1">
+      <w:start w:val="1"/>
+      <w:numFmt w:val="bullet"/>
+      <w:lvlText w:val=""/>
+      <w:lvlJc w:val="left"/>
+      <w:pPr>
+        <w:ind w:left="4320" w:hanging="360"/>
+      </w:pPr>
+      <w:rPr>
+        <w:rFonts w:ascii="Wingdings" w:hAnsi="Wingdings" w:hint="default"/>
+      </w:rPr>
+    </w:lvl>
+    <w:lvl w:ilvl="6" w:tplc="14090001" w:tentative="1">
+      <w:start w:val="1"/>
+      <w:numFmt w:val="bullet"/>
+      <w:lvlText w:val=""/>
+      <w:lvlJc w:val="left"/>
+      <w:pPr>
+        <w:ind w:left="5040" w:hanging="360"/>
+      </w:pPr>
+      <w:rPr>
+        <w:rFonts w:ascii="Symbol" w:hAnsi="Symbol" w:hint="default"/>
+      </w:rPr>
+    </w:lvl>
+    <w:lvl w:ilvl="7" w:tplc="14090003" w:tentative="1">
+      <w:start w:val="1"/>
+      <w:numFmt w:val="bullet"/>
+      <w:lvlText w:val="o"/>
+      <w:lvlJc w:val="left"/>
+      <w:pPr>
+        <w:ind w:left="5760" w:hanging="360"/>
+      </w:pPr>
+      <w:rPr>
+        <w:rFonts w:ascii="Courier New" w:hAnsi="Courier New" w:cs="Courier New" w:hint="default"/>
+      </w:rPr>
+    </w:lvl>
+    <w:lvl w:ilvl="8" w:tplc="14090005" w:tentative="1">
+      <w:start w:val="1"/>
+      <w:numFmt w:val="bullet"/>
+      <w:lvlText w:val=""/>
+      <w:lvlJc w:val="left"/>
+      <w:pPr>
+        <w:ind w:left="6480" w:hanging="360"/>
+      </w:pPr>
+      <w:rPr>
+        <w:rFonts w:ascii="Wingdings" w:hAnsi="Wingdings" w:hint="default"/>
+      </w:rPr>
+    </w:lvl>
+  </w:abstractNum>
+  <w:abstractNum w:abstractNumId="8" w15:restartNumberingAfterBreak="0">
     <w:nsid w:val="49BE3EAF"/>
     <w:multiLevelType w:val="multilevel"/>
     <w:tmpl w:val="06DEC6F6"/>
@@ -11453,7 +12212,7 @@
       </w:pPr>
     </w:lvl>
   </w:abstractNum>
-  <w:abstractNum w:abstractNumId="6" w15:restartNumberingAfterBreak="0">
+  <w:abstractNum w:abstractNumId="9" w15:restartNumberingAfterBreak="0">
     <w:nsid w:val="5AF66355"/>
     <w:multiLevelType w:val="hybridMultilevel"/>
     <w:tmpl w:val="EFC4B670"/>
@@ -11566,7 +12325,7 @@
       </w:rPr>
     </w:lvl>
   </w:abstractNum>
-  <w:abstractNum w:abstractNumId="7" w15:restartNumberingAfterBreak="0">
+  <w:abstractNum w:abstractNumId="10" w15:restartNumberingAfterBreak="0">
     <w:nsid w:val="65E41AF8"/>
     <w:multiLevelType w:val="hybridMultilevel"/>
     <w:tmpl w:val="822E9D46"/>
@@ -11678,7 +12437,119 @@
       </w:rPr>
     </w:lvl>
   </w:abstractNum>
-  <w:abstractNum w:abstractNumId="8" w15:restartNumberingAfterBreak="0">
+  <w:abstractNum w:abstractNumId="11" w15:restartNumberingAfterBreak="0">
+    <w:nsid w:val="70790F00"/>
+    <w:multiLevelType w:val="hybridMultilevel"/>
+    <w:tmpl w:val="10E47E7C"/>
+    <w:lvl w:ilvl="0" w:tplc="5086B19A">
+      <w:numFmt w:val="bullet"/>
+      <w:lvlText w:val="-"/>
+      <w:lvlJc w:val="left"/>
+      <w:pPr>
+        <w:ind w:left="720" w:hanging="360"/>
+      </w:pPr>
+      <w:rPr>
+        <w:rFonts w:ascii="Calibri" w:eastAsiaTheme="minorEastAsia" w:hAnsi="Calibri" w:cs="Calibri" w:hint="default"/>
+      </w:rPr>
+    </w:lvl>
+    <w:lvl w:ilvl="1" w:tplc="14090003" w:tentative="1">
+      <w:start w:val="1"/>
+      <w:numFmt w:val="bullet"/>
+      <w:lvlText w:val="o"/>
+      <w:lvlJc w:val="left"/>
+      <w:pPr>
+        <w:ind w:left="1440" w:hanging="360"/>
+      </w:pPr>
+      <w:rPr>
+        <w:rFonts w:ascii="Courier New" w:hAnsi="Courier New" w:cs="Courier New" w:hint="default"/>
+      </w:rPr>
+    </w:lvl>
+    <w:lvl w:ilvl="2" w:tplc="14090005" w:tentative="1">
+      <w:start w:val="1"/>
+      <w:numFmt w:val="bullet"/>
+      <w:lvlText w:val=""/>
+      <w:lvlJc w:val="left"/>
+      <w:pPr>
+        <w:ind w:left="2160" w:hanging="360"/>
+      </w:pPr>
+      <w:rPr>
+        <w:rFonts w:ascii="Wingdings" w:hAnsi="Wingdings" w:hint="default"/>
+      </w:rPr>
+    </w:lvl>
+    <w:lvl w:ilvl="3" w:tplc="14090001" w:tentative="1">
+      <w:start w:val="1"/>
+      <w:numFmt w:val="bullet"/>
+      <w:lvlText w:val=""/>
+      <w:lvlJc w:val="left"/>
+      <w:pPr>
+        <w:ind w:left="2880" w:hanging="360"/>
+      </w:pPr>
+      <w:rPr>
+        <w:rFonts w:ascii="Symbol" w:hAnsi="Symbol" w:hint="default"/>
+      </w:rPr>
+    </w:lvl>
+    <w:lvl w:ilvl="4" w:tplc="14090003" w:tentative="1">
+      <w:start w:val="1"/>
+      <w:numFmt w:val="bullet"/>
+      <w:lvlText w:val="o"/>
+      <w:lvlJc w:val="left"/>
+      <w:pPr>
+        <w:ind w:left="3600" w:hanging="360"/>
+      </w:pPr>
+      <w:rPr>
+        <w:rFonts w:ascii="Courier New" w:hAnsi="Courier New" w:cs="Courier New" w:hint="default"/>
+      </w:rPr>
+    </w:lvl>
+    <w:lvl w:ilvl="5" w:tplc="14090005" w:tentative="1">
+      <w:start w:val="1"/>
+      <w:numFmt w:val="bullet"/>
+      <w:lvlText w:val=""/>
+      <w:lvlJc w:val="left"/>
+      <w:pPr>
+        <w:ind w:left="4320" w:hanging="360"/>
+      </w:pPr>
+      <w:rPr>
+        <w:rFonts w:ascii="Wingdings" w:hAnsi="Wingdings" w:hint="default"/>
+      </w:rPr>
+    </w:lvl>
+    <w:lvl w:ilvl="6" w:tplc="14090001" w:tentative="1">
+      <w:start w:val="1"/>
+      <w:numFmt w:val="bullet"/>
+      <w:lvlText w:val=""/>
+      <w:lvlJc w:val="left"/>
+      <w:pPr>
+        <w:ind w:left="5040" w:hanging="360"/>
+      </w:pPr>
+      <w:rPr>
+        <w:rFonts w:ascii="Symbol" w:hAnsi="Symbol" w:hint="default"/>
+      </w:rPr>
+    </w:lvl>
+    <w:lvl w:ilvl="7" w:tplc="14090003" w:tentative="1">
+      <w:start w:val="1"/>
+      <w:numFmt w:val="bullet"/>
+      <w:lvlText w:val="o"/>
+      <w:lvlJc w:val="left"/>
+      <w:pPr>
+        <w:ind w:left="5760" w:hanging="360"/>
+      </w:pPr>
+      <w:rPr>
+        <w:rFonts w:ascii="Courier New" w:hAnsi="Courier New" w:cs="Courier New" w:hint="default"/>
+      </w:rPr>
+    </w:lvl>
+    <w:lvl w:ilvl="8" w:tplc="14090005" w:tentative="1">
+      <w:start w:val="1"/>
+      <w:numFmt w:val="bullet"/>
+      <w:lvlText w:val=""/>
+      <w:lvlJc w:val="left"/>
+      <w:pPr>
+        <w:ind w:left="6480" w:hanging="360"/>
+      </w:pPr>
+      <w:rPr>
+        <w:rFonts w:ascii="Wingdings" w:hAnsi="Wingdings" w:hint="default"/>
+      </w:rPr>
+    </w:lvl>
+  </w:abstractNum>
+  <w:abstractNum w:abstractNumId="12" w15:restartNumberingAfterBreak="0">
     <w:nsid w:val="70C058CF"/>
     <w:multiLevelType w:val="hybridMultilevel"/>
     <w:tmpl w:val="730E459E"/>
@@ -11764,7 +12635,7 @@
       </w:pPr>
     </w:lvl>
   </w:abstractNum>
-  <w:abstractNum w:abstractNumId="9" w15:restartNumberingAfterBreak="0">
+  <w:abstractNum w:abstractNumId="13" w15:restartNumberingAfterBreak="0">
     <w:nsid w:val="77204B46"/>
     <w:multiLevelType w:val="hybridMultilevel"/>
     <w:tmpl w:val="FF7CC936"/>
@@ -11877,7 +12748,7 @@
       </w:rPr>
     </w:lvl>
   </w:abstractNum>
-  <w:abstractNum w:abstractNumId="10" w15:restartNumberingAfterBreak="0">
+  <w:abstractNum w:abstractNumId="14" w15:restartNumberingAfterBreak="0">
     <w:nsid w:val="79911088"/>
     <w:multiLevelType w:val="hybridMultilevel"/>
     <w:tmpl w:val="B89254AA"/>
@@ -11991,40 +12862,52 @@
     </w:lvl>
   </w:abstractNum>
   <w:num w:numId="1" w16cid:durableId="1184131158">
+    <w:abstractNumId w:val="2"/>
+  </w:num>
+  <w:num w:numId="2" w16cid:durableId="7366628">
+    <w:abstractNumId w:val="10"/>
+  </w:num>
+  <w:num w:numId="3" w16cid:durableId="1879731554">
+    <w:abstractNumId w:val="6"/>
+  </w:num>
+  <w:num w:numId="4" w16cid:durableId="1830248175">
+    <w:abstractNumId w:val="5"/>
+  </w:num>
+  <w:num w:numId="5" w16cid:durableId="1501696150">
+    <w:abstractNumId w:val="12"/>
+  </w:num>
+  <w:num w:numId="6" w16cid:durableId="1231380213">
+    <w:abstractNumId w:val="4"/>
+  </w:num>
+  <w:num w:numId="7" w16cid:durableId="1425691835">
+    <w:abstractNumId w:val="14"/>
+  </w:num>
+  <w:num w:numId="8" w16cid:durableId="1105034832">
+    <w:abstractNumId w:val="14"/>
+  </w:num>
+  <w:num w:numId="9" w16cid:durableId="2112583953">
+    <w:abstractNumId w:val="9"/>
+  </w:num>
+  <w:num w:numId="10" w16cid:durableId="632488769">
+    <w:abstractNumId w:val="13"/>
+  </w:num>
+  <w:num w:numId="11" w16cid:durableId="1170484734">
     <w:abstractNumId w:val="1"/>
   </w:num>
-  <w:num w:numId="2" w16cid:durableId="7366628">
+  <w:num w:numId="12" w16cid:durableId="1042438475">
+    <w:abstractNumId w:val="8"/>
+  </w:num>
+  <w:num w:numId="13" w16cid:durableId="492139771">
+    <w:abstractNumId w:val="0"/>
+  </w:num>
+  <w:num w:numId="14" w16cid:durableId="790249139">
+    <w:abstractNumId w:val="11"/>
+  </w:num>
+  <w:num w:numId="15" w16cid:durableId="1308628888">
     <w:abstractNumId w:val="7"/>
   </w:num>
-  <w:num w:numId="3" w16cid:durableId="1879731554">
-    <w:abstractNumId w:val="4"/>
-  </w:num>
-  <w:num w:numId="4" w16cid:durableId="1830248175">
+  <w:num w:numId="16" w16cid:durableId="1425154356">
     <w:abstractNumId w:val="3"/>
-  </w:num>
-  <w:num w:numId="5" w16cid:durableId="1501696150">
-    <w:abstractNumId w:val="8"/>
-  </w:num>
-  <w:num w:numId="6" w16cid:durableId="1231380213">
-    <w:abstractNumId w:val="2"/>
-  </w:num>
-  <w:num w:numId="7" w16cid:durableId="1425691835">
-    <w:abstractNumId w:val="10"/>
-  </w:num>
-  <w:num w:numId="8" w16cid:durableId="1105034832">
-    <w:abstractNumId w:val="10"/>
-  </w:num>
-  <w:num w:numId="9" w16cid:durableId="2112583953">
-    <w:abstractNumId w:val="6"/>
-  </w:num>
-  <w:num w:numId="10" w16cid:durableId="632488769">
-    <w:abstractNumId w:val="9"/>
-  </w:num>
-  <w:num w:numId="11" w16cid:durableId="1170484734">
-    <w:abstractNumId w:val="0"/>
-  </w:num>
-  <w:num w:numId="12" w16cid:durableId="1042438475">
-    <w:abstractNumId w:val="5"/>
   </w:num>
 </w:numbering>
 </file>
@@ -12427,7 +13310,7 @@
   <w:style w:type="paragraph" w:default="1" w:styleId="Normal">
     <w:name w:val="Normal"/>
     <w:qFormat/>
-    <w:rsid w:val="00D03BC0"/>
+    <w:rsid w:val="005E2126"/>
     <w:rPr>
       <w:sz w:val="20"/>
       <w:szCs w:val="20"/>
@@ -13767,6 +14650,21 @@
 </file>
 
 <file path=customXml/item1.xml><?xml version="1.0" encoding="utf-8"?>
+<p:properties xmlns:p="http://schemas.microsoft.com/office/2006/metadata/properties" xmlns:xsi="http://www.w3.org/2001/XMLSchema-instance" xmlns:pc="http://schemas.microsoft.com/office/infopath/2007/PartnerControls">
+  <documentManagement/>
+</p:properties>
+</file>
+
+<file path=customXml/item2.xml><?xml version="1.0" encoding="utf-8"?>
+<?mso-contentType ?>
+<FormTemplates xmlns="http://schemas.microsoft.com/sharepoint/v3/contenttype/forms">
+  <Display>DocumentLibraryForm</Display>
+  <Edit>DocumentLibraryForm</Edit>
+  <New>DocumentLibraryForm</New>
+</FormTemplates>
+</file>
+
+<file path=customXml/item3.xml><?xml version="1.0" encoding="utf-8"?>
 <ct:contentTypeSchema xmlns:ct="http://schemas.microsoft.com/office/2006/metadata/contentType" xmlns:ma="http://schemas.microsoft.com/office/2006/metadata/properties/metaAttributes" ct:_="" ma:_="" ma:contentTypeName="Document" ma:contentTypeID="0x0101005528078C6C483E4A955A3B35FCA6592B" ma:contentTypeVersion="2" ma:contentTypeDescription="Create a new document." ma:contentTypeScope="" ma:versionID="490954c2da4997c125953fe4dc3a0372">
   <xsd:schema xmlns:xsd="http://www.w3.org/2001/XMLSchema" xmlns:xs="http://www.w3.org/2001/XMLSchema" xmlns:p="http://schemas.microsoft.com/office/2006/metadata/properties" xmlns:ns2="ae89668a-33bb-45b5-9678-8b4cbb188683" targetNamespace="http://schemas.microsoft.com/office/2006/metadata/properties" ma:root="true" ma:fieldsID="9b07272ba3b965bdeaa05a4c219ff2f1" ns2:_="">
     <xsd:import namespace="ae89668a-33bb-45b5-9678-8b4cbb188683"/>
@@ -13898,26 +14796,28 @@
 </ct:contentTypeSchema>
 </file>
 
-<file path=customXml/item2.xml><?xml version="1.0" encoding="utf-8"?>
-<?mso-contentType ?>
-<FormTemplates xmlns="http://schemas.microsoft.com/sharepoint/v3/contenttype/forms">
-  <Display>DocumentLibraryForm</Display>
-  <Edit>DocumentLibraryForm</Edit>
-  <New>DocumentLibraryForm</New>
-</FormTemplates>
-</file>
-
-<file path=customXml/item3.xml><?xml version="1.0" encoding="utf-8"?>
-<p:properties xmlns:p="http://schemas.microsoft.com/office/2006/metadata/properties" xmlns:xsi="http://www.w3.org/2001/XMLSchema-instance" xmlns:pc="http://schemas.microsoft.com/office/infopath/2007/PartnerControls">
-  <documentManagement/>
-</p:properties>
-</file>
-
 <file path=customXml/item4.xml><?xml version="1.0" encoding="utf-8"?>
 <b:Sources xmlns:b="http://schemas.openxmlformats.org/officeDocument/2006/bibliography" xmlns="http://schemas.openxmlformats.org/officeDocument/2006/bibliography" SelectedStyle="\APASixthEditionOfficeOnline.xsl" StyleName="APA" Version="6"/>
 </file>
 
 <file path=customXml/itemProps1.xml><?xml version="1.0" encoding="utf-8"?>
+<ds:datastoreItem xmlns:ds="http://schemas.openxmlformats.org/officeDocument/2006/customXml" ds:itemID="{170D5019-AD70-4B3A-841C-4BCF523EE5FE}">
+  <ds:schemaRefs>
+    <ds:schemaRef ds:uri="http://schemas.microsoft.com/office/2006/metadata/properties"/>
+    <ds:schemaRef ds:uri="http://schemas.microsoft.com/office/infopath/2007/PartnerControls"/>
+  </ds:schemaRefs>
+</ds:datastoreItem>
+</file>
+
+<file path=customXml/itemProps2.xml><?xml version="1.0" encoding="utf-8"?>
+<ds:datastoreItem xmlns:ds="http://schemas.openxmlformats.org/officeDocument/2006/customXml" ds:itemID="{E08DB945-6FC0-4B54-B540-A34DCEE099A6}">
+  <ds:schemaRefs>
+    <ds:schemaRef ds:uri="http://schemas.microsoft.com/sharepoint/v3/contenttype/forms"/>
+  </ds:schemaRefs>
+</ds:datastoreItem>
+</file>
+
+<file path=customXml/itemProps3.xml><?xml version="1.0" encoding="utf-8"?>
 <ds:datastoreItem xmlns:ds="http://schemas.openxmlformats.org/officeDocument/2006/customXml" ds:itemID="{E47C0B35-042F-4D3B-89D8-0900F6444B37}">
   <ds:schemaRefs>
     <ds:schemaRef ds:uri="http://schemas.microsoft.com/office/2006/metadata/contentType"/>
@@ -13935,23 +14835,6 @@
 </ds:datastoreItem>
 </file>
 
-<file path=customXml/itemProps2.xml><?xml version="1.0" encoding="utf-8"?>
-<ds:datastoreItem xmlns:ds="http://schemas.openxmlformats.org/officeDocument/2006/customXml" ds:itemID="{E08DB945-6FC0-4B54-B540-A34DCEE099A6}">
-  <ds:schemaRefs>
-    <ds:schemaRef ds:uri="http://schemas.microsoft.com/sharepoint/v3/contenttype/forms"/>
-  </ds:schemaRefs>
-</ds:datastoreItem>
-</file>
-
-<file path=customXml/itemProps3.xml><?xml version="1.0" encoding="utf-8"?>
-<ds:datastoreItem xmlns:ds="http://schemas.openxmlformats.org/officeDocument/2006/customXml" ds:itemID="{170D5019-AD70-4B3A-841C-4BCF523EE5FE}">
-  <ds:schemaRefs>
-    <ds:schemaRef ds:uri="http://schemas.microsoft.com/office/2006/metadata/properties"/>
-    <ds:schemaRef ds:uri="http://schemas.microsoft.com/office/infopath/2007/PartnerControls"/>
-  </ds:schemaRefs>
-</ds:datastoreItem>
-</file>
-
 <file path=customXml/itemProps4.xml><?xml version="1.0" encoding="utf-8"?>
 <ds:datastoreItem xmlns:ds="http://schemas.openxmlformats.org/officeDocument/2006/customXml" ds:itemID="{61D1D1BB-5A08-4584-A420-D2BE5E05878C}">
   <ds:schemaRefs>

</xml_diff>